<commit_message>
chore: added better cv text
</commit_message>
<xml_diff>
--- a/src/CVTest.docx
+++ b/src/CVTest.docx
@@ -16,139 +16,9 @@
       </w:r>
       <w:r>
         <w:br/>
-        <w:t>100</w:t>
       </w:r>
       <w:r>
-        <w:br/>
-        <w:t>HTML</w:t>
-      </w:r>
-      <w:r>
-        <w:br/>
-        <w:t>CSS</w:t>
-      </w:r>
-      <w:r>
-        <w:br/>
-        <w:t>SQL</w:t>
-      </w:r>
-      <w:r>
-        <w:br/>
-        <w:t>HTML</w:t>
-      </w:r>
-      <w:r>
-        <w:br/>
-        <w:t>CSS</w:t>
-      </w:r>
-      <w:r>
-        <w:br/>
-        <w:t>SQL</w:t>
-      </w:r>
-      <w:r>
-        <w:br/>
-        <w:t>HTML</w:t>
-      </w:r>
-      <w:r>
-        <w:br/>
-        <w:t>CSS</w:t>
-      </w:r>
-      <w:r>
-        <w:br/>
-        <w:t>SQL</w:t>
-      </w:r>
-      <w:r>
-        <w:br/>
-        <w:t>HTML</w:t>
-      </w:r>
-      <w:r>
-        <w:br/>
-        <w:t>CSS</w:t>
-      </w:r>
-      <w:r>
-        <w:br/>
-        <w:t>SQL</w:t>
-      </w:r>
-      <w:r>
-        <w:br/>
-        <w:t>HTML</w:t>
-      </w:r>
-      <w:r>
-        <w:br/>
-        <w:t>CSS</w:t>
-      </w:r>
-      <w:r>
-        <w:br/>
-        <w:t>SQL</w:t>
-      </w:r>
-      <w:r>
-        <w:br/>
-        <w:t>HTML</w:t>
-      </w:r>
-      <w:r>
-        <w:br/>
-        <w:t>CSS</w:t>
-      </w:r>
-      <w:r>
-        <w:br/>
-        <w:t>SQL</w:t>
-      </w:r>
-      <w:r>
-        <w:br/>
-        <w:t>HTML</w:t>
-      </w:r>
-      <w:r>
-        <w:br/>
-        <w:t>CSS</w:t>
-      </w:r>
-      <w:r>
-        <w:br/>
-        <w:t>SQL</w:t>
-      </w:r>
-      <w:r>
-        <w:br/>
-        <w:t>HTML</w:t>
-      </w:r>
-      <w:r>
-        <w:br/>
-        <w:t>CSS</w:t>
-      </w:r>
-      <w:r>
-        <w:br/>
-        <w:t>SQL</w:t>
-      </w:r>
-      <w:r>
-        <w:br/>
-        <w:t>HTML</w:t>
-      </w:r>
-      <w:r>
-        <w:br/>
-        <w:t>CSS</w:t>
-      </w:r>
-      <w:r>
-        <w:br/>
-        <w:t>SQL</w:t>
-      </w:r>
-      <w:r>
-        <w:br/>
-        <w:t>HTML</w:t>
-      </w:r>
-      <w:r>
-        <w:br/>
-        <w:t>CSS</w:t>
-      </w:r>
-      <w:r>
-        <w:br/>
-        <w:t>SQL</w:t>
-      </w:r>
-      <w:r>
-        <w:br/>
-        <w:t>HTML</w:t>
-      </w:r>
-      <w:r>
-        <w:br/>
-        <w:t>CSS</w:t>
-      </w:r>
-      <w:r>
-        <w:br/>
-        <w:t>SQL</w:t>
+        <w:t>5</w:t>
       </w:r>
       <w:r>
         <w:br/>
@@ -776,6 +646,7 @@
   <w:style w:type="character" w:default="1" w:styleId="DefaultParagraphFont">
     <w:name w:val="Default Paragraph Font"/>
     <w:uiPriority w:val="1"/>
+    <w:semiHidden/>
     <w:unhideWhenUsed/>
   </w:style>
   <w:style w:type="table" w:default="1" w:styleId="TableNormal">

</xml_diff>